<commit_message>
Added a picture to document
</commit_message>
<xml_diff>
--- a/docs/Professional Software Architecture.docx
+++ b/docs/Professional Software Architecture.docx
@@ -166,7 +166,6 @@
                                       <w:color w:val="FFFFFF" w:themeColor="background1"/>
                                       <w:sz w:val="32"/>
                                       <w:szCs w:val="32"/>
-                                      <w:lang w:val="en-NL"/>
                                     </w:rPr>
                                   </w:pPr>
                                   <w:sdt>
@@ -177,7 +176,6 @@
                                         <w:color w:val="FFFFFF" w:themeColor="background1"/>
                                         <w:sz w:val="32"/>
                                         <w:szCs w:val="32"/>
-                                        <w:lang w:val="en-NL"/>
                                       </w:rPr>
                                       <w:alias w:val="Title"/>
                                       <w:tag w:val=""/>
@@ -193,7 +191,6 @@
                                           <w:color w:val="FFFFFF" w:themeColor="background1"/>
                                           <w:sz w:val="32"/>
                                           <w:szCs w:val="32"/>
-                                          <w:lang w:val="en-NL"/>
                                         </w:rPr>
                                         <w:t>Professional Software Architecture</w:t>
                                       </w:r>
@@ -204,7 +201,6 @@
                                           <w:color w:val="FFFFFF" w:themeColor="background1"/>
                                           <w:sz w:val="32"/>
                                           <w:szCs w:val="32"/>
-                                          <w:lang w:val="en-NL"/>
                                         </w:rPr>
                                         <w:t xml:space="preserve">                                      </w:t>
                                       </w:r>
@@ -215,7 +211,6 @@
                                           <w:color w:val="FFFFFF" w:themeColor="background1"/>
                                           <w:sz w:val="32"/>
                                           <w:szCs w:val="32"/>
-                                          <w:lang w:val="en-NL"/>
                                         </w:rPr>
                                         <w:t xml:space="preserve"> (DevOps and Cloud-Native Architecture)</w:t>
                                       </w:r>
@@ -231,7 +226,6 @@
                                       <w:color w:val="FFFFFF" w:themeColor="background1"/>
                                       <w:sz w:val="32"/>
                                       <w:szCs w:val="32"/>
-                                      <w:lang w:val="en-NL"/>
                                     </w:rPr>
                                   </w:pPr>
                                 </w:p>
@@ -244,7 +238,6 @@
                                       <w:color w:val="FFFFFF" w:themeColor="background1"/>
                                       <w:sz w:val="32"/>
                                       <w:szCs w:val="32"/>
-                                      <w:lang w:val="en-NL"/>
                                     </w:rPr>
                                   </w:pPr>
                                 </w:p>
@@ -257,7 +250,6 @@
                                       <w:color w:val="FFFFFF" w:themeColor="background1"/>
                                       <w:sz w:val="32"/>
                                       <w:szCs w:val="32"/>
-                                      <w:lang w:val="en-NL"/>
                                     </w:rPr>
                                   </w:pPr>
                                 </w:p>
@@ -417,7 +409,6 @@
                                 <w:color w:val="FFFFFF" w:themeColor="background1"/>
                                 <w:sz w:val="32"/>
                                 <w:szCs w:val="32"/>
-                                <w:lang w:val="en-NL"/>
                               </w:rPr>
                             </w:pPr>
                             <w:sdt>
@@ -428,7 +419,6 @@
                                   <w:color w:val="FFFFFF" w:themeColor="background1"/>
                                   <w:sz w:val="32"/>
                                   <w:szCs w:val="32"/>
-                                  <w:lang w:val="en-NL"/>
                                 </w:rPr>
                                 <w:alias w:val="Title"/>
                                 <w:tag w:val=""/>
@@ -444,7 +434,6 @@
                                     <w:color w:val="FFFFFF" w:themeColor="background1"/>
                                     <w:sz w:val="32"/>
                                     <w:szCs w:val="32"/>
-                                    <w:lang w:val="en-NL"/>
                                   </w:rPr>
                                   <w:t>Professional Software Architecture</w:t>
                                 </w:r>
@@ -455,7 +444,6 @@
                                     <w:color w:val="FFFFFF" w:themeColor="background1"/>
                                     <w:sz w:val="32"/>
                                     <w:szCs w:val="32"/>
-                                    <w:lang w:val="en-NL"/>
                                   </w:rPr>
                                   <w:t xml:space="preserve">                                      </w:t>
                                 </w:r>
@@ -466,7 +454,6 @@
                                     <w:color w:val="FFFFFF" w:themeColor="background1"/>
                                     <w:sz w:val="32"/>
                                     <w:szCs w:val="32"/>
-                                    <w:lang w:val="en-NL"/>
                                   </w:rPr>
                                   <w:t xml:space="preserve"> (DevOps and Cloud-Native Architecture)</w:t>
                                 </w:r>
@@ -482,7 +469,6 @@
                                 <w:color w:val="FFFFFF" w:themeColor="background1"/>
                                 <w:sz w:val="32"/>
                                 <w:szCs w:val="32"/>
-                                <w:lang w:val="en-NL"/>
                               </w:rPr>
                             </w:pPr>
                           </w:p>
@@ -495,7 +481,6 @@
                                 <w:color w:val="FFFFFF" w:themeColor="background1"/>
                                 <w:sz w:val="32"/>
                                 <w:szCs w:val="32"/>
-                                <w:lang w:val="en-NL"/>
                               </w:rPr>
                             </w:pPr>
                           </w:p>
@@ -508,7 +493,6 @@
                                 <w:color w:val="FFFFFF" w:themeColor="background1"/>
                                 <w:sz w:val="32"/>
                                 <w:szCs w:val="32"/>
-                                <w:lang w:val="en-NL"/>
                               </w:rPr>
                             </w:pPr>
                           </w:p>
@@ -1268,6 +1252,9 @@
     </w:p>
     <w:p>
       <w:r>
+        <w:rPr>
+          <w:noProof/>
+        </w:rPr>
         <w:drawing>
           <wp:inline distT="0" distB="0" distL="0" distR="0" wp14:anchorId="6EA3E799" wp14:editId="5B725612">
             <wp:extent cx="1689100" cy="3235325"/>
@@ -1521,6 +1508,9 @@
         <w:t xml:space="preserve">               </w:t>
       </w:r>
       <w:r>
+        <w:rPr>
+          <w:noProof/>
+        </w:rPr>
         <w:drawing>
           <wp:inline distT="0" distB="0" distL="0" distR="0" wp14:anchorId="691909AC" wp14:editId="3E219C7A">
             <wp:extent cx="1320800" cy="2013467"/>
@@ -1686,6 +1676,9 @@
         <w:br/>
       </w:r>
       <w:r>
+        <w:rPr>
+          <w:noProof/>
+        </w:rPr>
         <w:drawing>
           <wp:inline distT="0" distB="0" distL="0" distR="0" wp14:anchorId="2627440F" wp14:editId="495842B6">
             <wp:extent cx="1517650" cy="2831378"/>
@@ -1726,6 +1719,9 @@
         <w:t xml:space="preserve">  </w:t>
       </w:r>
       <w:r>
+        <w:rPr>
+          <w:noProof/>
+        </w:rPr>
         <w:drawing>
           <wp:inline distT="0" distB="0" distL="0" distR="0" wp14:anchorId="49FB26F0" wp14:editId="39AE4484">
             <wp:extent cx="3549650" cy="1925448"/>
@@ -1885,24 +1881,26 @@
       </w:r>
     </w:p>
     <w:p/>
-    <w:p>
-      <w:pPr>
-        <w:rPr>
-          <w:b/>
-          <w:bCs/>
-        </w:rPr>
-      </w:pPr>
-      <w:r>
-        <w:rPr>
-          <w:b/>
-          <w:bCs/>
-        </w:rPr>
+    <w:p/>
+    <w:p/>
+    <w:p>
+      <w:pPr>
+        <w:rPr>
+          <w:b/>
+          <w:bCs/>
+        </w:rPr>
+      </w:pPr>
+      <w:r>
+        <w:rPr>
+          <w:b/>
+          <w:bCs/>
+        </w:rPr>
+        <w:lastRenderedPageBreak/>
         <w:t>Why This Setup Matters</w:t>
       </w:r>
     </w:p>
     <w:p>
       <w:r>
-        <w:lastRenderedPageBreak/>
         <w:t xml:space="preserve">At first glance, my setup may look like a standard cloud-native project. But for me, it represents a deliberate journey of applying professional practices, critical thinking, and personal leadership. I made choices based not just on functionality, but on </w:t>
       </w:r>
       <w:r>
@@ -1993,6 +1991,193 @@
       </w:pPr>
       <w:r>
         <w:t>I limited CD triggers to main to separate development from production, showing professional discipline.</w:t>
+      </w:r>
+    </w:p>
+    <w:p>
+      <w:pPr>
+        <w:ind w:left="720"/>
+      </w:pPr>
+      <w:r>
+        <w:rPr>
+          <w:noProof/>
+        </w:rPr>
+        <mc:AlternateContent>
+          <mc:Choice Requires="wps">
+            <w:drawing>
+              <wp:anchor distT="0" distB="0" distL="114300" distR="114300" simplePos="0" relativeHeight="251664384" behindDoc="0" locked="0" layoutInCell="1" allowOverlap="1" wp14:anchorId="2A53006C" wp14:editId="191F6BB3">
+                <wp:simplePos x="0" y="0"/>
+                <wp:positionH relativeFrom="column">
+                  <wp:posOffset>5143500</wp:posOffset>
+                </wp:positionH>
+                <wp:positionV relativeFrom="paragraph">
+                  <wp:posOffset>205740</wp:posOffset>
+                </wp:positionV>
+                <wp:extent cx="617220" cy="274320"/>
+                <wp:effectExtent l="38100" t="0" r="30480" b="68580"/>
+                <wp:wrapNone/>
+                <wp:docPr id="1500195008" name="Straight Arrow Connector 3"/>
+                <wp:cNvGraphicFramePr/>
+                <a:graphic xmlns:a="http://schemas.openxmlformats.org/drawingml/2006/main">
+                  <a:graphicData uri="http://schemas.microsoft.com/office/word/2010/wordprocessingShape">
+                    <wps:wsp>
+                      <wps:cNvCnPr/>
+                      <wps:spPr>
+                        <a:xfrm flipH="1">
+                          <a:off x="0" y="0"/>
+                          <a:ext cx="617220" cy="274320"/>
+                        </a:xfrm>
+                        <a:prstGeom prst="straightConnector1">
+                          <a:avLst/>
+                        </a:prstGeom>
+                        <a:ln>
+                          <a:solidFill>
+                            <a:srgbClr val="FF0000"/>
+                          </a:solidFill>
+                          <a:tailEnd type="triangle"/>
+                        </a:ln>
+                      </wps:spPr>
+                      <wps:style>
+                        <a:lnRef idx="2">
+                          <a:schemeClr val="accent1"/>
+                        </a:lnRef>
+                        <a:fillRef idx="0">
+                          <a:schemeClr val="accent1"/>
+                        </a:fillRef>
+                        <a:effectRef idx="1">
+                          <a:schemeClr val="accent1"/>
+                        </a:effectRef>
+                        <a:fontRef idx="minor">
+                          <a:schemeClr val="tx1"/>
+                        </a:fontRef>
+                      </wps:style>
+                      <wps:bodyPr/>
+                    </wps:wsp>
+                  </a:graphicData>
+                </a:graphic>
+              </wp:anchor>
+            </w:drawing>
+          </mc:Choice>
+          <mc:Fallback>
+            <w:pict>
+              <v:shapetype w14:anchorId="02EB573D" id="_x0000_t32" coordsize="21600,21600" o:spt="32" o:oned="t" path="m,l21600,21600e" filled="f">
+                <v:path arrowok="t" fillok="f" o:connecttype="none"/>
+                <o:lock v:ext="edit" shapetype="t"/>
+              </v:shapetype>
+              <v:shape id="Straight Arrow Connector 3" o:spid="_x0000_s1026" type="#_x0000_t32" style="position:absolute;margin-left:405pt;margin-top:16.2pt;width:48.6pt;height:21.6pt;flip:x;z-index:251664384;visibility:visible;mso-wrap-style:square;mso-wrap-distance-left:9pt;mso-wrap-distance-top:0;mso-wrap-distance-right:9pt;mso-wrap-distance-bottom:0;mso-position-horizontal:absolute;mso-position-horizontal-relative:text;mso-position-vertical:absolute;mso-position-vertical-relative:text" o:gfxdata="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" strokecolor="red" strokeweight="1.5pt">
+                <v:stroke endarrow="block" joinstyle="miter"/>
+              </v:shape>
+            </w:pict>
+          </mc:Fallback>
+        </mc:AlternateContent>
+      </w:r>
+      <w:r>
+        <w:rPr>
+          <w:noProof/>
+        </w:rPr>
+        <mc:AlternateContent>
+          <mc:Choice Requires="wps">
+            <w:drawing>
+              <wp:anchor distT="0" distB="0" distL="114300" distR="114300" simplePos="0" relativeHeight="251663360" behindDoc="0" locked="0" layoutInCell="1" allowOverlap="1" wp14:anchorId="0262623B" wp14:editId="162C1A87">
+                <wp:simplePos x="0" y="0"/>
+                <wp:positionH relativeFrom="column">
+                  <wp:posOffset>449580</wp:posOffset>
+                </wp:positionH>
+                <wp:positionV relativeFrom="paragraph">
+                  <wp:posOffset>388620</wp:posOffset>
+                </wp:positionV>
+                <wp:extent cx="4655820" cy="312420"/>
+                <wp:effectExtent l="0" t="0" r="11430" b="11430"/>
+                <wp:wrapNone/>
+                <wp:docPr id="802222307" name="Rectangle 2"/>
+                <wp:cNvGraphicFramePr/>
+                <a:graphic xmlns:a="http://schemas.openxmlformats.org/drawingml/2006/main">
+                  <a:graphicData uri="http://schemas.microsoft.com/office/word/2010/wordprocessingShape">
+                    <wps:wsp>
+                      <wps:cNvSpPr/>
+                      <wps:spPr>
+                        <a:xfrm>
+                          <a:off x="0" y="0"/>
+                          <a:ext cx="4655820" cy="312420"/>
+                        </a:xfrm>
+                        <a:prstGeom prst="rect">
+                          <a:avLst/>
+                        </a:prstGeom>
+                        <a:noFill/>
+                        <a:ln>
+                          <a:solidFill>
+                            <a:srgbClr val="FF0000"/>
+                          </a:solidFill>
+                        </a:ln>
+                      </wps:spPr>
+                      <wps:style>
+                        <a:lnRef idx="0">
+                          <a:scrgbClr r="0" g="0" b="0"/>
+                        </a:lnRef>
+                        <a:fillRef idx="0">
+                          <a:scrgbClr r="0" g="0" b="0"/>
+                        </a:fillRef>
+                        <a:effectRef idx="0">
+                          <a:scrgbClr r="0" g="0" b="0"/>
+                        </a:effectRef>
+                        <a:fontRef idx="minor">
+                          <a:schemeClr val="dk1"/>
+                        </a:fontRef>
+                      </wps:style>
+                      <wps:bodyPr rot="0" spcFirstLastPara="0" vertOverflow="overflow" horzOverflow="overflow" vert="horz" wrap="square" lIns="91440" tIns="45720" rIns="91440" bIns="45720" numCol="1" spcCol="0" rtlCol="0" fromWordArt="0" anchor="ctr" anchorCtr="0" forceAA="0" compatLnSpc="1">
+                        <a:prstTxWarp prst="textNoShape">
+                          <a:avLst/>
+                        </a:prstTxWarp>
+                        <a:noAutofit/>
+                      </wps:bodyPr>
+                    </wps:wsp>
+                  </a:graphicData>
+                </a:graphic>
+              </wp:anchor>
+            </w:drawing>
+          </mc:Choice>
+          <mc:Fallback>
+            <w:pict>
+              <v:rect w14:anchorId="71D4B02F" id="Rectangle 2" o:spid="_x0000_s1026" style="position:absolute;margin-left:35.4pt;margin-top:30.6pt;width:366.6pt;height:24.6pt;z-index:251663360;visibility:visible;mso-wrap-style:square;mso-wrap-distance-left:9pt;mso-wrap-distance-top:0;mso-wrap-distance-right:9pt;mso-wrap-distance-bottom:0;mso-position-horizontal:absolute;mso-position-horizontal-relative:text;mso-position-vertical:absolute;mso-position-vertical-relative:text;v-text-anchor:middle" o:gfxdata="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" filled="f" strokecolor="red"/>
+            </w:pict>
+          </mc:Fallback>
+        </mc:AlternateContent>
+      </w:r>
+      <w:r>
+        <w:drawing>
+          <wp:inline distT="0" distB="0" distL="0" distR="0" wp14:anchorId="26271BFE" wp14:editId="36D3594C">
+            <wp:extent cx="4671060" cy="1693816"/>
+            <wp:effectExtent l="0" t="0" r="0" b="1905"/>
+            <wp:docPr id="1102721389" name="Picture 1" descr="A screenshot of a computer&#10;&#10;AI-generated content may be incorrect."/>
+            <wp:cNvGraphicFramePr>
+              <a:graphicFrameLocks xmlns:a="http://schemas.openxmlformats.org/drawingml/2006/main" noChangeAspect="1"/>
+            </wp:cNvGraphicFramePr>
+            <a:graphic xmlns:a="http://schemas.openxmlformats.org/drawingml/2006/main">
+              <a:graphicData uri="http://schemas.openxmlformats.org/drawingml/2006/picture">
+                <pic:pic xmlns:pic="http://schemas.openxmlformats.org/drawingml/2006/picture">
+                  <pic:nvPicPr>
+                    <pic:cNvPr id="1102721389" name="Picture 1" descr="A screenshot of a computer&#10;&#10;AI-generated content may be incorrect."/>
+                    <pic:cNvPicPr/>
+                  </pic:nvPicPr>
+                  <pic:blipFill>
+                    <a:blip r:embed="rId10"/>
+                    <a:stretch>
+                      <a:fillRect/>
+                    </a:stretch>
+                  </pic:blipFill>
+                  <pic:spPr>
+                    <a:xfrm>
+                      <a:off x="0" y="0"/>
+                      <a:ext cx="4686136" cy="1699283"/>
+                    </a:xfrm>
+                    <a:prstGeom prst="rect">
+                      <a:avLst/>
+                    </a:prstGeom>
+                  </pic:spPr>
+                </pic:pic>
+              </a:graphicData>
+            </a:graphic>
+          </wp:inline>
+        </w:drawing>
       </w:r>
     </w:p>
     <w:p>
@@ -2174,6 +2359,7 @@
     </w:p>
     <w:p>
       <w:r>
+        <w:lastRenderedPageBreak/>
         <w:t>Every part of the setup is intentional: Docker ensures consistency, GHCR provides secure image storage, Kubernetes offers scalability and resilience, and CI/CD automation guarantees smooth delivery. Together, these choices form a cohesive architecture that is not only functional today but also adaptable for future needs</w:t>
       </w:r>
       <w:r>
@@ -2201,122 +2387,122 @@
           <w:b/>
           <w:bCs/>
         </w:rPr>
+        <w:t>Relation to Learning Outcomes</w:t>
+      </w:r>
+    </w:p>
+    <w:p>
+      <w:pPr>
+        <w:rPr>
+          <w:b/>
+          <w:bCs/>
+        </w:rPr>
+      </w:pPr>
+      <w:r>
+        <w:rPr>
+          <w:b/>
+          <w:bCs/>
+        </w:rPr>
+        <w:t>Learning Outcome 1 – Professional Standard</w:t>
+      </w:r>
+    </w:p>
+    <w:p>
+      <w:r>
+        <w:t>I approached the project as if it were an enterprise product. By using Docker, Kubernetes, and CI/CD pipelines, I delivered a professional setup that is reproducible, maintainable, and secure. My choices are future-oriented, with clear documentation and separation of staging/production. This shows accountability, sustainability, and a structured methodology.</w:t>
+      </w:r>
+    </w:p>
+    <w:p>
+      <w:pPr>
+        <w:rPr>
+          <w:b/>
+          <w:bCs/>
+        </w:rPr>
+      </w:pPr>
+      <w:r>
+        <w:rPr>
+          <w:b/>
+          <w:bCs/>
+        </w:rPr>
+        <w:t>Learning Outcome 2 – Personal Leadership</w:t>
+      </w:r>
+    </w:p>
+    <w:p>
+      <w:r>
+        <w:t>I took initiative in designing the architecture and pipelines. I set personal goals (e.g., learning Kubernetes and OCI), sought feedback, and improved my setup iteratively. Restricting deployments to main was my own decision to protect production quality. This shows leadership in guiding my own development and responsibility for my work.</w:t>
+      </w:r>
+    </w:p>
+    <w:p>
+      <w:pPr>
+        <w:rPr>
+          <w:b/>
+          <w:bCs/>
+        </w:rPr>
+      </w:pPr>
+      <w:r>
+        <w:rPr>
+          <w:b/>
+          <w:bCs/>
+        </w:rPr>
+        <w:t>Learning Outcome 3 – Scalable Architectures</w:t>
+      </w:r>
+    </w:p>
+    <w:p>
+      <w:r>
+        <w:t>By deploying on Kubernetes, my architecture is inherently scalable. Services can be replicated, balanced, and updated without downtime. I designed for future growth — databases, monitoring, or additional services can easily be added. Security and GDPR considerations are addressed by managing secrets and using HTTPS.</w:t>
+      </w:r>
+    </w:p>
+    <w:p>
+      <w:pPr>
+        <w:rPr>
+          <w:b/>
+          <w:bCs/>
+        </w:rPr>
+      </w:pPr>
+      <w:r>
+        <w:rPr>
+          <w:b/>
+          <w:bCs/>
+        </w:rPr>
+        <w:t>Learning Outcome 4 – Development and Operations (DevOps)</w:t>
+      </w:r>
+    </w:p>
+    <w:p>
+      <w:r>
+        <w:t>I applied DevOps principles by automating both builds and deployments. My system can be deployed repeatedly, with zero manual steps besides pushing code to main. GitHub Actions integrates with OCI Kubernetes, ensuring continuous integration and continuous delivery are part of the workflow.</w:t>
+      </w:r>
+    </w:p>
+    <w:p>
+      <w:pPr>
+        <w:rPr>
+          <w:b/>
+          <w:bCs/>
+        </w:rPr>
+      </w:pPr>
+      <w:r>
+        <w:rPr>
+          <w:b/>
+          <w:bCs/>
+        </w:rPr>
+        <w:t>Learning Outcome 5 – Cloud Native</w:t>
+      </w:r>
+    </w:p>
+    <w:p>
+      <w:r>
+        <w:t>The project fully embraces cloud-native practices: containerized services, Kubernetes orchestration, and registry-based deployments. It can scale up or down depending on demand. Cloud services like OCI Kubernetes reduce operational overhead and increase reliability.</w:t>
+      </w:r>
+    </w:p>
+    <w:p>
+      <w:pPr>
+        <w:rPr>
+          <w:b/>
+          <w:bCs/>
+        </w:rPr>
+      </w:pPr>
+      <w:r>
+        <w:rPr>
+          <w:b/>
+          <w:bCs/>
+        </w:rPr>
         <w:lastRenderedPageBreak/>
-        <w:t>Relation to Learning Outcomes</w:t>
-      </w:r>
-    </w:p>
-    <w:p>
-      <w:pPr>
-        <w:rPr>
-          <w:b/>
-          <w:bCs/>
-        </w:rPr>
-      </w:pPr>
-      <w:r>
-        <w:rPr>
-          <w:b/>
-          <w:bCs/>
-        </w:rPr>
-        <w:t>Learning Outcome 1 – Professional Standard</w:t>
-      </w:r>
-    </w:p>
-    <w:p>
-      <w:r>
-        <w:t>I approached the project as if it were an enterprise product. By using Docker, Kubernetes, and CI/CD pipelines, I delivered a professional setup that is reproducible, maintainable, and secure. My choices are future-oriented, with clear documentation and separation of staging/production. This shows accountability, sustainability, and a structured methodology.</w:t>
-      </w:r>
-    </w:p>
-    <w:p>
-      <w:pPr>
-        <w:rPr>
-          <w:b/>
-          <w:bCs/>
-        </w:rPr>
-      </w:pPr>
-      <w:r>
-        <w:rPr>
-          <w:b/>
-          <w:bCs/>
-        </w:rPr>
-        <w:t>Learning Outcome 2 – Personal Leadership</w:t>
-      </w:r>
-    </w:p>
-    <w:p>
-      <w:r>
-        <w:t>I took initiative in designing the architecture and pipelines. I set personal goals (e.g., learning Kubernetes and OCI), sought feedback, and improved my setup iteratively. Restricting deployments to main was my own decision to protect production quality. This shows leadership in guiding my own development and responsibility for my work.</w:t>
-      </w:r>
-    </w:p>
-    <w:p>
-      <w:pPr>
-        <w:rPr>
-          <w:b/>
-          <w:bCs/>
-        </w:rPr>
-      </w:pPr>
-      <w:r>
-        <w:rPr>
-          <w:b/>
-          <w:bCs/>
-        </w:rPr>
-        <w:t>Learning Outcome 3 – Scalable Architectures</w:t>
-      </w:r>
-    </w:p>
-    <w:p>
-      <w:r>
-        <w:t>By deploying on Kubernetes, my architecture is inherently scalable. Services can be replicated, balanced, and updated without downtime. I designed for future growth — databases, monitoring, or additional services can easily be added. Security and GDPR considerations are addressed by managing secrets and using HTTPS.</w:t>
-      </w:r>
-    </w:p>
-    <w:p>
-      <w:pPr>
-        <w:rPr>
-          <w:b/>
-          <w:bCs/>
-        </w:rPr>
-      </w:pPr>
-      <w:r>
-        <w:rPr>
-          <w:b/>
-          <w:bCs/>
-        </w:rPr>
-        <w:t>Learning Outcome 4 – Development and Operations (DevOps)</w:t>
-      </w:r>
-    </w:p>
-    <w:p>
-      <w:r>
-        <w:t>I applied DevOps principles by automating both builds and deployments. My system can be deployed repeatedly, with zero manual steps besides pushing code to main. GitHub Actions integrates with OCI Kubernetes, ensuring continuous integration and continuous delivery are part of the workflow.</w:t>
-      </w:r>
-    </w:p>
-    <w:p>
-      <w:pPr>
-        <w:rPr>
-          <w:b/>
-          <w:bCs/>
-        </w:rPr>
-      </w:pPr>
-      <w:r>
-        <w:rPr>
-          <w:b/>
-          <w:bCs/>
-        </w:rPr>
-        <w:t>Learning Outcome 5 – Cloud Native</w:t>
-      </w:r>
-    </w:p>
-    <w:p>
-      <w:r>
-        <w:t>The project fully embraces cloud-native practices: containerized services, Kubernetes orchestration, and registry-based deployments. It can scale up or down depending on demand. Cloud services like OCI Kubernetes reduce operational overhead and increase reliability.</w:t>
-      </w:r>
-    </w:p>
-    <w:p>
-      <w:pPr>
-        <w:rPr>
-          <w:b/>
-          <w:bCs/>
-        </w:rPr>
-      </w:pPr>
-      <w:r>
-        <w:rPr>
-          <w:b/>
-          <w:bCs/>
-        </w:rPr>
         <w:t>Learning Outcome 6 – Security by Design</w:t>
       </w:r>
     </w:p>
@@ -2342,11 +2528,7 @@
     </w:p>
     <w:p>
       <w:r>
-        <w:t xml:space="preserve">Although Talentlink currently does not handle massive data volumes, the architecture is ready to do so. Kubernetes can integrate distributed databases or cloud storage in the </w:t>
-      </w:r>
-      <w:r>
-        <w:lastRenderedPageBreak/>
-        <w:t>future. The design ensures GDPR compliance by managing data securely, with room for ethical and legal considerations in scaling data handling.</w:t>
+        <w:t>Although Talentlink currently does not handle massive data volumes, the architecture is ready to do so. Kubernetes can integrate distributed databases or cloud storage in the future. The design ensures GDPR compliance by managing data securely, with room for ethical and legal considerations in scaling data handling.</w:t>
       </w:r>
     </w:p>
     <w:p/>
@@ -3893,6 +4075,7 @@
   <w:style w:type="character" w:default="1" w:styleId="DefaultParagraphFont">
     <w:name w:val="Default Paragraph Font"/>
     <w:uiPriority w:val="1"/>
+    <w:semiHidden/>
     <w:unhideWhenUsed/>
   </w:style>
   <w:style w:type="table" w:default="1" w:styleId="TableNormal">

</xml_diff>